<commit_message>
More changes to graphs
</commit_message>
<xml_diff>
--- a/graphs.docx
+++ b/graphs.docx
@@ -12,10 +12,7 @@
     <w:p/>
     <w:p/>
     <w:p/>
-    <w:p>
-      <w:bookmarkStart w:id="0" w:name="_GoBack"/>
-      <w:bookmarkEnd w:id="0"/>
-    </w:p>
+    <w:p/>
     <w:p/>
     <w:p>
       <w:r>
@@ -24,10 +21,10 @@
           <w:lang w:eastAsia="en-IN"/>
         </w:rPr>
         <w:drawing>
-          <wp:inline distT="0" distB="0" distL="0" distR="0" wp14:anchorId="5C83C2EF" wp14:editId="5E444DD7">
+          <wp:inline distT="0" distB="0" distL="0" distR="0" wp14:anchorId="4A325B42" wp14:editId="25AB45CF">
             <wp:extent cx="4562475" cy="2733675"/>
             <wp:effectExtent l="0" t="0" r="9525" b="9525"/>
-            <wp:docPr id="9" name="Picture 8"/>
+            <wp:docPr id="19" name="Picture 18"/>
             <wp:cNvGraphicFramePr>
               <a:graphicFrameLocks xmlns:a="http://schemas.openxmlformats.org/drawingml/2006/main" noChangeAspect="1"/>
             </wp:cNvGraphicFramePr>
@@ -35,7 +32,7 @@
               <a:graphicData uri="http://schemas.openxmlformats.org/drawingml/2006/picture">
                 <pic:pic xmlns:pic="http://schemas.openxmlformats.org/drawingml/2006/picture">
                   <pic:nvPicPr>
-                    <pic:cNvPr id="9" name="Picture 8"/>
+                    <pic:cNvPr id="19" name="Picture 18"/>
                     <pic:cNvPicPr>
                       <a:picLocks noChangeAspect="1" noChangeArrowheads="1"/>
                     </pic:cNvPicPr>
@@ -150,10 +147,10 @@
           <w:lang w:eastAsia="en-IN"/>
         </w:rPr>
         <w:drawing>
-          <wp:inline distT="0" distB="0" distL="0" distR="0" wp14:anchorId="36595112" wp14:editId="49405DE1">
+          <wp:inline distT="0" distB="0" distL="0" distR="0" wp14:anchorId="168B8310" wp14:editId="1DAA7722">
             <wp:extent cx="4562475" cy="2733675"/>
             <wp:effectExtent l="0" t="0" r="9525" b="9525"/>
-            <wp:docPr id="11" name="Picture 10"/>
+            <wp:docPr id="20" name="Picture 19"/>
             <wp:cNvGraphicFramePr>
               <a:graphicFrameLocks xmlns:a="http://schemas.openxmlformats.org/drawingml/2006/main" noChangeAspect="1"/>
             </wp:cNvGraphicFramePr>
@@ -161,7 +158,7 @@
               <a:graphicData uri="http://schemas.openxmlformats.org/drawingml/2006/picture">
                 <pic:pic xmlns:pic="http://schemas.openxmlformats.org/drawingml/2006/picture">
                   <pic:nvPicPr>
-                    <pic:cNvPr id="11" name="Picture 10"/>
+                    <pic:cNvPr id="20" name="Picture 19"/>
                     <pic:cNvPicPr>
                       <a:picLocks noChangeAspect="1" noChangeArrowheads="1"/>
                     </pic:cNvPicPr>
@@ -266,6 +263,8 @@
           </wp:inline>
         </w:drawing>
       </w:r>
+      <w:bookmarkStart w:id="0" w:name="_GoBack"/>
+      <w:bookmarkEnd w:id="0"/>
     </w:p>
     <w:p>
       <w:r>

</xml_diff>